<commit_message>
Mix commit from staging and working area
</commit_message>
<xml_diff>
--- a/Word_Git_Test.docx
+++ b/Word_Git_Test.docx
@@ -40,6 +40,76 @@
           <w:lang w:eastAsia="en-AU"/>
         </w:rPr>
         <w:t>Git-Test</w:t>
+      </w:r>
+    </w:p>
+    <w:p>
+      <w:pPr>
+        <w:tabs>
+          <w:tab w:val="left" w:pos="916"/>
+          <w:tab w:val="left" w:pos="1832"/>
+          <w:tab w:val="left" w:pos="2748"/>
+          <w:tab w:val="left" w:pos="3664"/>
+          <w:tab w:val="left" w:pos="4580"/>
+          <w:tab w:val="left" w:pos="5496"/>
+          <w:tab w:val="left" w:pos="6412"/>
+          <w:tab w:val="left" w:pos="7328"/>
+          <w:tab w:val="left" w:pos="8244"/>
+          <w:tab w:val="left" w:pos="9160"/>
+          <w:tab w:val="left" w:pos="10076"/>
+          <w:tab w:val="left" w:pos="10992"/>
+          <w:tab w:val="left" w:pos="11908"/>
+          <w:tab w:val="left" w:pos="12824"/>
+          <w:tab w:val="left" w:pos="13740"/>
+          <w:tab w:val="left" w:pos="14656"/>
+        </w:tabs>
+        <w:spacing w:after="0" w:line="240" w:lineRule="auto"/>
+        <w:rPr>
+          <w:rFonts w:ascii="Consolas" w:eastAsia="Times New Roman" w:hAnsi="Consolas" w:cs="Courier New"/>
+          <w:color w:val="24292E"/>
+          <w:sz w:val="21"/>
+          <w:szCs w:val="21"/>
+          <w:lang w:eastAsia="en-AU"/>
+        </w:rPr>
+      </w:pPr>
+    </w:p>
+    <w:p>
+      <w:pPr>
+        <w:tabs>
+          <w:tab w:val="left" w:pos="916"/>
+          <w:tab w:val="left" w:pos="1832"/>
+          <w:tab w:val="left" w:pos="2748"/>
+          <w:tab w:val="left" w:pos="3664"/>
+          <w:tab w:val="left" w:pos="4580"/>
+          <w:tab w:val="left" w:pos="5496"/>
+          <w:tab w:val="left" w:pos="6412"/>
+          <w:tab w:val="left" w:pos="7328"/>
+          <w:tab w:val="left" w:pos="8244"/>
+          <w:tab w:val="left" w:pos="9160"/>
+          <w:tab w:val="left" w:pos="10076"/>
+          <w:tab w:val="left" w:pos="10992"/>
+          <w:tab w:val="left" w:pos="11908"/>
+          <w:tab w:val="left" w:pos="12824"/>
+          <w:tab w:val="left" w:pos="13740"/>
+          <w:tab w:val="left" w:pos="14656"/>
+        </w:tabs>
+        <w:spacing w:after="0" w:line="240" w:lineRule="auto"/>
+        <w:rPr>
+          <w:rFonts w:ascii="Consolas" w:eastAsia="Times New Roman" w:hAnsi="Consolas" w:cs="Courier New"/>
+          <w:color w:val="24292E"/>
+          <w:sz w:val="21"/>
+          <w:szCs w:val="21"/>
+          <w:lang w:eastAsia="en-AU"/>
+        </w:rPr>
+      </w:pPr>
+      <w:r>
+        <w:rPr>
+          <w:rFonts w:ascii="Consolas" w:eastAsia="Times New Roman" w:hAnsi="Consolas" w:cs="Courier New"/>
+          <w:color w:val="24292E"/>
+          <w:sz w:val="21"/>
+          <w:szCs w:val="21"/>
+          <w:lang w:eastAsia="en-AU"/>
+        </w:rPr>
+        <w:t>Second Commit</w:t>
       </w:r>
     </w:p>
     <w:sectPr>

</xml_diff>